<commit_message>
Updated all related documentations
</commit_message>
<xml_diff>
--- a/Incident Reports/Incident Report #002_17032019.docx
+++ b/Incident Reports/Incident Report #002_17032019.docx
@@ -3025,12 +3025,12 @@
                 <wp:inline distB="114300" distT="114300" distL="114300" distR="114300">
                   <wp:extent cx="6162675" cy="2781300"/>
                   <wp:effectExtent b="0" l="0" r="0" t="0"/>
-                  <wp:docPr id="3" name="image2.jpg"/>
+                  <wp:docPr id="3" name="image1.jpg"/>
                   <a:graphic>
                     <a:graphicData uri="http://schemas.openxmlformats.org/drawingml/2006/picture">
                       <pic:pic>
                         <pic:nvPicPr>
-                          <pic:cNvPr id="0" name="image2.jpg"/>
+                          <pic:cNvPr id="0" name="image1.jpg"/>
                           <pic:cNvPicPr preferRelativeResize="0"/>
                         </pic:nvPicPr>
                         <pic:blipFill>
@@ -3118,12 +3118,12 @@
           <wp:inline distB="114300" distT="114300" distL="114300" distR="114300">
             <wp:extent cx="6338850" cy="4127500"/>
             <wp:effectExtent b="0" l="0" r="0" t="0"/>
-            <wp:docPr id="1" name="image1.jpg"/>
+            <wp:docPr id="1" name="image2.jpg"/>
             <a:graphic>
               <a:graphicData uri="http://schemas.openxmlformats.org/drawingml/2006/picture">
                 <pic:pic>
                   <pic:nvPicPr>
-                    <pic:cNvPr id="0" name="image1.jpg"/>
+                    <pic:cNvPr id="0" name="image2.jpg"/>
                     <pic:cNvPicPr preferRelativeResize="0"/>
                   </pic:nvPicPr>
                   <pic:blipFill>

</xml_diff>